<commit_message>
Added function to send data to database for vehicle registration
</commit_message>
<xml_diff>
--- a/Documentatie/CCSB_PVA_v1.0.docx
+++ b/Documentatie/CCSB_PVA_v1.0.docx
@@ -206,7 +206,7 @@
                   <w:txbxContent>
                     <w:p>
                       <w:pPr>
-                        <w:pStyle w:val="Title"/>
+                        <w:pStyle w:val="Titel"/>
                         <w:rPr>
                           <w:sz w:val="72"/>
                           <w:szCs w:val="72"/>
@@ -3692,7 +3692,7 @@
           <w:sz w:val="24"/>
           <w:szCs w:val="24"/>
         </w:rPr>
-        <w:t xml:space="preserve">De projectgrenzen worden hier uitgelegd. We gaan de tijd en wat er allemaal bij het project hoort bespreken. De basis hiervoor word gedaan met de </w:t>
+        <w:t xml:space="preserve">We gaan de tijd en wat er allemaal bij het project hoort bespreken. De basis hiervoor word gedaan met de </w:t>
       </w:r>
       <w:proofErr w:type="spellStart"/>
       <w:r>

</xml_diff>